<commit_message>
restore talk Session 3.4
</commit_message>
<xml_diff>
--- a/content/programme/Semantics_Session_3.4.docx
+++ b/content/programme/Semantics_Session_3.4.docx
@@ -384,12 +384,12 @@
                 <wp:inline distB="114300" distT="114300" distL="114300" distR="114300">
                   <wp:extent cx="2724150" cy="2730500"/>
                   <wp:effectExtent b="0" l="0" r="0" t="0"/>
-                  <wp:docPr id="1" name="image1.png"/>
+                  <wp:docPr id="1" name="image2.png"/>
                   <a:graphic>
                     <a:graphicData uri="http://schemas.openxmlformats.org/drawingml/2006/picture">
                       <pic:pic>
                         <pic:nvPicPr>
-                          <pic:cNvPr id="0" name="image1.png"/>
+                          <pic:cNvPr id="0" name="image2.png"/>
                           <pic:cNvPicPr preferRelativeResize="0"/>
                         </pic:nvPicPr>
                         <pic:blipFill>
@@ -649,12 +649,12 @@
                 <wp:inline distB="114300" distT="114300" distL="114300" distR="114300">
                   <wp:extent cx="1233488" cy="1807102"/>
                   <wp:effectExtent b="0" l="0" r="0" t="0"/>
-                  <wp:docPr id="2" name="image2.jpg"/>
+                  <wp:docPr id="3" name="image3.jpg"/>
                   <a:graphic>
                     <a:graphicData uri="http://schemas.openxmlformats.org/drawingml/2006/picture">
                       <pic:pic>
                         <pic:nvPicPr>
-                          <pic:cNvPr id="0" name="image2.jpg"/>
+                          <pic:cNvPr id="0" name="image3.jpg"/>
                           <pic:cNvPicPr preferRelativeResize="0"/>
                         </pic:nvPicPr>
                         <pic:blipFill>
@@ -768,11 +768,262 @@
     </w:p>
     <w:p>
       <w:pPr>
-        <w:rPr>
+        <w:pStyle w:val="Heading3"/>
+        <w:rPr/>
+      </w:pPr>
+      <w:bookmarkStart w:colFirst="0" w:colLast="0" w:name="_jzfp6y1ids43" w:id="12"/>
+      <w:bookmarkEnd w:id="12"/>
+      <w:r>
+        <w:rPr>
+          <w:rtl w:val="0"/>
+        </w:rPr>
+        <w:t xml:space="preserve">Ontology and Knowledge Graphs for API-Based Search in an Analytics Self-Service App Store </w:t>
+      </w:r>
+    </w:p>
+    <w:p>
+      <w:pPr>
+        <w:rPr/>
+      </w:pPr>
+      <w:r>
+        <w:rPr>
+          <w:rtl w:val="0"/>
+        </w:rPr>
+        <w:t xml:space="preserve">The transformation towards a data-driven organization has resulted in the rapid growth of analytics self-service tools at Daimler Truck. Discovering and utilizing analytics self-service tools within the app store poses challenges due to the lack of effective search functionality. This presentation introduces a solution that leverages an ontology and knowledge graphs to implement a powerful API-based search in an app store for analytics self-service tools.</w:t>
+      </w:r>
+    </w:p>
+    <w:p>
+      <w:pPr>
+        <w:rPr/>
+      </w:pPr>
+      <w:r>
+        <w:rPr>
+          <w:rtl w:val="0"/>
+        </w:rPr>
+      </w:r>
+    </w:p>
+    <w:p>
+      <w:pPr>
+        <w:rPr/>
+      </w:pPr>
+      <w:r>
+        <w:rPr>
+          <w:rtl w:val="0"/>
+        </w:rPr>
+        <w:t xml:space="preserve">We'll begin by explaining the importance of using ontologies in structuring knowledge and explore the use of knowledge graphs as a means to represent and store ontology data. The domain-specific ontology is designed and developed by Daimler Truck captures essential concepts, relationships, and attributes in the analytics self-service tool domain. The knowledge graph integrates app store tools and metadata based on the defined ontology. The implemented search functionality utilizes APIs, allowing users to query the app store based on specific requirements. Semantic reasoning enhances the search results, providing accurate and context-aware tool recommendations.</w:t>
+      </w:r>
+    </w:p>
+    <w:p>
+      <w:pPr>
+        <w:rPr/>
+      </w:pPr>
+      <w:r>
+        <w:rPr>
+          <w:rtl w:val="0"/>
+        </w:rPr>
+      </w:r>
+    </w:p>
+    <w:p>
+      <w:pPr>
+        <w:rPr/>
+      </w:pPr>
+      <w:r>
+        <w:rPr>
+          <w:rtl w:val="0"/>
+        </w:rPr>
+        <w:t xml:space="preserve">Finally, we'll discuss the benefits of using ontologies and knowledge graphs for search functionality, including enriched metadata and adaptability for adding new tools and features. Infrastructure and setup will be presented as well.</w:t>
+      </w:r>
+    </w:p>
+    <w:p>
+      <w:pPr>
+        <w:rPr/>
+      </w:pPr>
+      <w:r>
+        <w:rPr>
+          <w:rtl w:val="0"/>
+        </w:rPr>
+      </w:r>
+    </w:p>
+    <w:p>
+      <w:pPr>
+        <w:rPr/>
+      </w:pPr>
+      <w:r>
+        <w:rPr>
+          <w:rtl w:val="0"/>
+        </w:rPr>
+        <w:t xml:space="preserve">In conclusion, this presentation showcases the utilization of ontologies and knowledge graphs to implement API-based search in an analytics self-service tools app store. The proposed approach enhances tool discovery, facilitates informed decision-making, and ensures adaptability to the evolving analytics landscape.</w:t>
+      </w:r>
+    </w:p>
+    <w:p>
+      <w:pPr>
+        <w:rPr>
+          <w:strike w:val="1"/>
+          <w:color w:val="512da8"/>
           <w:sz w:val="20"/>
           <w:szCs w:val="20"/>
         </w:rPr>
       </w:pPr>
+      <w:r>
+        <w:rPr>
+          <w:rtl w:val="0"/>
+        </w:rPr>
+      </w:r>
+    </w:p>
+    <w:tbl>
+      <w:tblPr>
+        <w:tblStyle w:val="Table3"/>
+        <w:tblW w:w="3945.0" w:type="dxa"/>
+        <w:jc w:val="left"/>
+        <w:tblBorders>
+          <w:top w:color="000000" w:space="0" w:sz="8" w:val="single"/>
+          <w:left w:color="000000" w:space="0" w:sz="8" w:val="single"/>
+          <w:bottom w:color="000000" w:space="0" w:sz="8" w:val="single"/>
+          <w:right w:color="000000" w:space="0" w:sz="8" w:val="single"/>
+          <w:insideH w:color="000000" w:space="0" w:sz="8" w:val="single"/>
+          <w:insideV w:color="000000" w:space="0" w:sz="8" w:val="single"/>
+        </w:tblBorders>
+        <w:tblLayout w:type="fixed"/>
+        <w:tblLook w:val="0600"/>
+      </w:tblPr>
+      <w:tblGrid>
+        <w:gridCol w:w="3945"/>
+        <w:tblGridChange w:id="0">
+          <w:tblGrid>
+            <w:gridCol w:w="3945"/>
+          </w:tblGrid>
+        </w:tblGridChange>
+      </w:tblGrid>
+      <w:tr>
+        <w:trPr>
+          <w:cantSplit w:val="0"/>
+          <w:tblHeader w:val="0"/>
+        </w:trPr>
+        <w:tc>
+          <w:tcPr>
+            <w:shd w:fill="auto" w:val="clear"/>
+            <w:tcMar>
+              <w:top w:w="100.0" w:type="dxa"/>
+              <w:left w:w="100.0" w:type="dxa"/>
+              <w:bottom w:w="100.0" w:type="dxa"/>
+              <w:right w:w="100.0" w:type="dxa"/>
+            </w:tcMar>
+            <w:vAlign w:val="top"/>
+          </w:tcPr>
+          <w:p>
+            <w:pPr>
+              <w:widowControl w:val="0"/>
+              <w:spacing w:line="240" w:lineRule="auto"/>
+              <w:rPr>
+                <w:strike w:val="1"/>
+                <w:color w:val="512da8"/>
+                <w:sz w:val="20"/>
+                <w:szCs w:val="20"/>
+              </w:rPr>
+            </w:pPr>
+            <w:r>
+              <w:rPr>
+                <w:strike w:val="1"/>
+                <w:color w:val="512da8"/>
+                <w:sz w:val="20"/>
+                <w:szCs w:val="20"/>
+              </w:rPr>
+              <w:drawing>
+                <wp:inline distB="114300" distT="114300" distL="114300" distR="114300">
+                  <wp:extent cx="1779715" cy="1785938"/>
+                  <wp:effectExtent b="0" l="0" r="0" t="0"/>
+                  <wp:docPr id="2" name="image1.png"/>
+                  <a:graphic>
+                    <a:graphicData uri="http://schemas.openxmlformats.org/drawingml/2006/picture">
+                      <pic:pic>
+                        <pic:nvPicPr>
+                          <pic:cNvPr id="0" name="image1.png"/>
+                          <pic:cNvPicPr preferRelativeResize="0"/>
+                        </pic:nvPicPr>
+                        <pic:blipFill>
+                          <a:blip r:embed="rId9"/>
+                          <a:srcRect b="0" l="0" r="0" t="0"/>
+                          <a:stretch>
+                            <a:fillRect/>
+                          </a:stretch>
+                        </pic:blipFill>
+                        <pic:spPr>
+                          <a:xfrm>
+                            <a:off x="0" y="0"/>
+                            <a:ext cx="1779715" cy="1785938"/>
+                          </a:xfrm>
+                          <a:prstGeom prst="rect"/>
+                          <a:ln/>
+                        </pic:spPr>
+                      </pic:pic>
+                    </a:graphicData>
+                  </a:graphic>
+                </wp:inline>
+              </w:drawing>
+            </w:r>
+            <w:r>
+              <w:rPr>
+                <w:rtl w:val="0"/>
+              </w:rPr>
+            </w:r>
+          </w:p>
+          <w:p>
+            <w:pPr>
+              <w:widowControl w:val="0"/>
+              <w:spacing w:line="240" w:lineRule="auto"/>
+              <w:rPr>
+                <w:strike w:val="1"/>
+                <w:color w:val="512da8"/>
+                <w:sz w:val="20"/>
+                <w:szCs w:val="20"/>
+              </w:rPr>
+            </w:pPr>
+            <w:r>
+              <w:rPr>
+                <w:rtl w:val="0"/>
+              </w:rPr>
+            </w:r>
+          </w:p>
+          <w:p>
+            <w:pPr>
+              <w:pStyle w:val="Heading4"/>
+              <w:rPr/>
+            </w:pPr>
+            <w:bookmarkStart w:colFirst="0" w:colLast="0" w:name="_gfbc1o9me1wo" w:id="13"/>
+            <w:bookmarkEnd w:id="13"/>
+            <w:r>
+              <w:rPr>
+                <w:rtl w:val="0"/>
+              </w:rPr>
+              <w:t xml:space="preserve">Jannik Wiessler</w:t>
+            </w:r>
+          </w:p>
+          <w:p>
+            <w:pPr>
+              <w:pStyle w:val="Heading5"/>
+              <w:rPr/>
+            </w:pPr>
+            <w:bookmarkStart w:colFirst="0" w:colLast="0" w:name="_1beovd9ts2em" w:id="14"/>
+            <w:bookmarkEnd w:id="14"/>
+            <w:r>
+              <w:rPr>
+                <w:rtl w:val="0"/>
+              </w:rPr>
+              <w:t xml:space="preserve">Data Scientist bei Daimler Truck AG</w:t>
+            </w:r>
+          </w:p>
+        </w:tc>
+      </w:tr>
+    </w:tbl>
+    <w:p>
+      <w:pPr>
+        <w:pStyle w:val="Heading3"/>
+        <w:rPr>
+          <w:sz w:val="20"/>
+          <w:szCs w:val="20"/>
+        </w:rPr>
+      </w:pPr>
+      <w:bookmarkStart w:colFirst="0" w:colLast="0" w:name="_8cxlk08sjh4b" w:id="15"/>
+      <w:bookmarkEnd w:id="15"/>
       <w:r>
         <w:rPr>
           <w:rtl w:val="0"/>
@@ -1737,6 +1988,19 @@
     </w:tblPr>
   </w:style>
   <w:style w:type="table" w:styleId="Table2">
+    <w:basedOn w:val="TableNormal"/>
+    <w:tblPr>
+      <w:tblStyleRowBandSize w:val="1"/>
+      <w:tblStyleColBandSize w:val="1"/>
+      <w:tblCellMar>
+        <w:top w:w="100.0" w:type="dxa"/>
+        <w:left w:w="100.0" w:type="dxa"/>
+        <w:bottom w:w="100.0" w:type="dxa"/>
+        <w:right w:w="100.0" w:type="dxa"/>
+      </w:tblCellMar>
+    </w:tblPr>
+  </w:style>
+  <w:style w:type="table" w:styleId="Table3">
     <w:basedOn w:val="TableNormal"/>
     <w:tblPr>
       <w:tblStyleRowBandSize w:val="1"/>

</xml_diff>